<commit_message>
7. heti doksi ready v1.1
</commit_message>
<xml_diff>
--- a/7.hét Proto koncepció/nascha_prototipus_koncepcioja.docx
+++ b/7.hét Proto koncepció/nascha_prototipus_koncepcioja.docx
@@ -2177,7 +2177,7 @@
         <w:rPr>
           <w:i/>
         </w:rPr>
-        <w:t>Material</w:t>
+        <w:t>void</w:t>
       </w:r>
       <w:proofErr w:type="spellEnd"/>
       <w:r>
@@ -2187,7 +2187,6 @@
         <w:t xml:space="preserve"> </w:t>
       </w:r>
       <w:proofErr w:type="spellStart"/>
-      <w:proofErr w:type="gramStart"/>
       <w:r>
         <w:rPr>
           <w:i/>
@@ -2199,14 +2198,7 @@
         <w:rPr>
           <w:i/>
         </w:rPr>
-        <w:t>(</w:t>
-      </w:r>
-      <w:proofErr w:type="gramEnd"/>
-      <w:r>
-        <w:rPr>
-          <w:i/>
-        </w:rPr>
-        <w:t>):</w:t>
+        <w:t>():</w:t>
       </w:r>
       <w:r>
         <w:rPr>
@@ -2242,19 +2234,29 @@
         </w:rPr>
         <w:t xml:space="preserve">() metódust hívja meg, </w:t>
       </w:r>
-      <w:proofErr w:type="spellStart"/>
       <w:r>
         <w:rPr>
           <w:iCs/>
         </w:rPr>
-        <w:t>amiután</w:t>
-      </w:r>
-      <w:proofErr w:type="spellEnd"/>
+        <w:t>a</w:t>
+      </w:r>
       <w:r>
         <w:rPr>
           <w:iCs/>
         </w:rPr>
-        <w:t xml:space="preserve"> ha a vissza adott érték nem NULL az </w:t>
+        <w:t>mi</w:t>
+      </w:r>
+      <w:r>
+        <w:rPr>
+          <w:iCs/>
+        </w:rPr>
+        <w:t xml:space="preserve"> </w:t>
+      </w:r>
+      <w:r>
+        <w:rPr>
+          <w:iCs/>
+        </w:rPr>
+        <w:t xml:space="preserve">után ha a vissza adott érték nem NULL az </w:t>
       </w:r>
       <w:proofErr w:type="spellStart"/>
       <w:r>

</xml_diff>